<commit_message>
updated stats library to have geometric hypergeometric and negative binomial distribution
</commit_message>
<xml_diff>
--- a/Project1/Non-coding/Stats Formula Sheet.docx
+++ b/Project1/Non-coding/Stats Formula Sheet.docx
@@ -2068,6 +2068,173 @@
             </w:rPr>
             <m:t>p</m:t>
           </m:r>
+        </m:oMath>
+      </m:oMathPara>
+    </w:p>
+    <w:p>
+      <w:pPr>
+        <w:rPr>
+          <w:rFonts w:eastAsiaTheme="minorEastAsia"/>
+        </w:rPr>
+      </w:pPr>
+      <w:r>
+        <w:rPr>
+          <w:rFonts w:eastAsiaTheme="minorEastAsia"/>
+        </w:rPr>
+        <w:t>Hypergeometric distribution</w:t>
+      </w:r>
+    </w:p>
+    <w:p>
+      <w:pPr>
+        <w:rPr>
+          <w:rFonts w:eastAsiaTheme="minorEastAsia"/>
+        </w:rPr>
+      </w:pPr>
+      <m:oMathPara>
+        <m:oMath>
+          <m:r>
+            <w:rPr>
+              <w:rFonts w:ascii="Cambria Math" w:eastAsiaTheme="minorEastAsia" w:hAnsi="Cambria Math"/>
+            </w:rPr>
+            <m:t xml:space="preserve">p(y) = </m:t>
+          </m:r>
+          <m:f>
+            <m:fPr>
+              <m:ctrlPr>
+                <w:rPr>
+                  <w:rFonts w:ascii="Cambria Math" w:eastAsiaTheme="minorEastAsia" w:hAnsi="Cambria Math"/>
+                  <w:i/>
+                </w:rPr>
+              </m:ctrlPr>
+            </m:fPr>
+            <m:num>
+              <m:d>
+                <m:dPr>
+                  <m:ctrlPr>
+                    <w:rPr>
+                      <w:rFonts w:ascii="Cambria Math" w:eastAsiaTheme="minorEastAsia" w:hAnsi="Cambria Math"/>
+                      <w:i/>
+                    </w:rPr>
+                  </m:ctrlPr>
+                </m:dPr>
+                <m:e>
+                  <m:f>
+                    <m:fPr>
+                      <m:type m:val="noBar"/>
+                      <m:ctrlPr>
+                        <w:rPr>
+                          <w:rFonts w:ascii="Cambria Math" w:eastAsiaTheme="minorEastAsia" w:hAnsi="Cambria Math"/>
+                          <w:i/>
+                        </w:rPr>
+                      </m:ctrlPr>
+                    </m:fPr>
+                    <m:num>
+                      <m:r>
+                        <w:rPr>
+                          <w:rFonts w:ascii="Cambria Math" w:eastAsiaTheme="minorEastAsia" w:hAnsi="Cambria Math"/>
+                        </w:rPr>
+                        <m:t>r</m:t>
+                      </m:r>
+                    </m:num>
+                    <m:den>
+                      <m:r>
+                        <w:rPr>
+                          <w:rFonts w:ascii="Cambria Math" w:eastAsiaTheme="minorEastAsia" w:hAnsi="Cambria Math"/>
+                        </w:rPr>
+                        <m:t>y</m:t>
+                      </m:r>
+                    </m:den>
+                  </m:f>
+                </m:e>
+              </m:d>
+              <m:r>
+                <w:rPr>
+                  <w:rFonts w:ascii="Cambria Math" w:eastAsiaTheme="minorEastAsia" w:hAnsi="Cambria Math"/>
+                </w:rPr>
+                <m:t>*</m:t>
+              </m:r>
+              <m:d>
+                <m:dPr>
+                  <m:ctrlPr>
+                    <w:rPr>
+                      <w:rFonts w:ascii="Cambria Math" w:eastAsiaTheme="minorEastAsia" w:hAnsi="Cambria Math"/>
+                      <w:i/>
+                    </w:rPr>
+                  </m:ctrlPr>
+                </m:dPr>
+                <m:e>
+                  <m:f>
+                    <m:fPr>
+                      <m:type m:val="noBar"/>
+                      <m:ctrlPr>
+                        <w:rPr>
+                          <w:rFonts w:ascii="Cambria Math" w:eastAsiaTheme="minorEastAsia" w:hAnsi="Cambria Math"/>
+                          <w:i/>
+                        </w:rPr>
+                      </m:ctrlPr>
+                    </m:fPr>
+                    <m:num>
+                      <m:r>
+                        <w:rPr>
+                          <w:rFonts w:ascii="Cambria Math" w:eastAsiaTheme="minorEastAsia" w:hAnsi="Cambria Math"/>
+                        </w:rPr>
+                        <m:t>N - r</m:t>
+                      </m:r>
+                    </m:num>
+                    <m:den>
+                      <m:r>
+                        <w:rPr>
+                          <w:rFonts w:ascii="Cambria Math" w:eastAsiaTheme="minorEastAsia" w:hAnsi="Cambria Math"/>
+                        </w:rPr>
+                        <m:t>n - y</m:t>
+                      </m:r>
+                    </m:den>
+                  </m:f>
+                </m:e>
+              </m:d>
+            </m:num>
+            <m:den>
+              <m:d>
+                <m:dPr>
+                  <m:ctrlPr>
+                    <w:rPr>
+                      <w:rFonts w:ascii="Cambria Math" w:eastAsiaTheme="minorEastAsia" w:hAnsi="Cambria Math"/>
+                      <w:i/>
+                    </w:rPr>
+                  </m:ctrlPr>
+                </m:dPr>
+                <m:e>
+                  <m:f>
+                    <m:fPr>
+                      <m:type m:val="noBar"/>
+                      <m:ctrlPr>
+                        <w:rPr>
+                          <w:rFonts w:ascii="Cambria Math" w:eastAsiaTheme="minorEastAsia" w:hAnsi="Cambria Math"/>
+                          <w:i/>
+                        </w:rPr>
+                      </m:ctrlPr>
+                    </m:fPr>
+                    <m:num>
+                      <m:r>
+                        <w:rPr>
+                          <w:rFonts w:ascii="Cambria Math" w:eastAsiaTheme="minorEastAsia" w:hAnsi="Cambria Math"/>
+                        </w:rPr>
+                        <m:t>N</m:t>
+                      </m:r>
+                    </m:num>
+                    <m:den>
+                      <m:r>
+                        <w:rPr>
+                          <w:rFonts w:ascii="Cambria Math" w:eastAsiaTheme="minorEastAsia" w:hAnsi="Cambria Math"/>
+                        </w:rPr>
+                        <m:t>n</m:t>
+                      </m:r>
+                    </m:den>
+                  </m:f>
+                </m:e>
+              </m:d>
+            </m:den>
+          </m:f>
         </m:oMath>
       </m:oMathPara>
     </w:p>
@@ -3121,6 +3288,16 @@
       <w:spacing w:val="5"/>
     </w:rPr>
   </w:style>
+  <w:style w:type="character" w:styleId="PlaceholderText">
+    <w:name w:val="Placeholder Text"/>
+    <w:basedOn w:val="DefaultParagraphFont"/>
+    <w:uiPriority w:val="99"/>
+    <w:semiHidden/>
+    <w:rsid w:val="00AF5310"/>
+    <w:rPr>
+      <w:color w:val="666666"/>
+    </w:rPr>
+  </w:style>
 </w:styles>
 </file>
 

</xml_diff>